<commit_message>
removed admin from key abstractions
</commit_message>
<xml_diff>
--- a/Technical Documentation/ArchitecturalAnalysis.docx
+++ b/Technical Documentation/ArchitecturalAnalysis.docx
@@ -304,12 +304,14 @@
           <w:sz w:val="28"/>
         </w:rPr>
       </w:pPr>
+      <w:bookmarkStart w:id="0" w:name="_GoBack"/>
+      <w:bookmarkEnd w:id="0"/>
       <w:r>
         <w:rPr>
           <w:rFonts w:ascii="Times New Roman" w:hAnsi="Times New Roman" w:cs="Times New Roman"/>
           <w:sz w:val="24"/>
         </w:rPr>
-        <w:t>Admin</w:t>
+        <w:t>Hairstylist</w:t>
       </w:r>
     </w:p>
     <w:p>
@@ -330,7 +332,7 @@
           <w:rFonts w:ascii="Times New Roman" w:hAnsi="Times New Roman" w:cs="Times New Roman"/>
           <w:sz w:val="24"/>
         </w:rPr>
-        <w:t>Hairstylist</w:t>
+        <w:t>Review</w:t>
       </w:r>
     </w:p>
     <w:p>
@@ -351,7 +353,7 @@
           <w:rFonts w:ascii="Times New Roman" w:hAnsi="Times New Roman" w:cs="Times New Roman"/>
           <w:sz w:val="24"/>
         </w:rPr>
-        <w:t>Review</w:t>
+        <w:t>Schedule</w:t>
       </w:r>
     </w:p>
     <w:p>
@@ -372,27 +374,6 @@
           <w:rFonts w:ascii="Times New Roman" w:hAnsi="Times New Roman" w:cs="Times New Roman"/>
           <w:sz w:val="24"/>
         </w:rPr>
-        <w:t>Schedule</w:t>
-      </w:r>
-    </w:p>
-    <w:p>
-      <w:pPr>
-        <w:pStyle w:val="ListParagraph"/>
-        <w:numPr>
-          <w:ilvl w:val="1"/>
-          <w:numId w:val="2"/>
-        </w:numPr>
-        <w:rPr>
-          <w:rFonts w:ascii="Times New Roman" w:hAnsi="Times New Roman" w:cs="Times New Roman"/>
-          <w:b/>
-          <w:sz w:val="28"/>
-        </w:rPr>
-      </w:pPr>
-      <w:r>
-        <w:rPr>
-          <w:rFonts w:ascii="Times New Roman" w:hAnsi="Times New Roman" w:cs="Times New Roman"/>
-          <w:sz w:val="24"/>
-        </w:rPr>
         <w:t>Hairstyle</w:t>
       </w:r>
     </w:p>
@@ -426,8 +407,6 @@
         </w:rPr>
         <w:t>(next page)</w:t>
       </w:r>
-      <w:bookmarkStart w:id="0" w:name="_GoBack"/>
-      <w:bookmarkEnd w:id="0"/>
     </w:p>
     <w:p>
       <w:pPr>

</xml_diff>